<commit_message>
Updated eng_dynare.R and working
</commit_message>
<xml_diff>
--- a/vignettes/QUARTO_DELETE.docx
+++ b/vignettes/QUARTO_DELETE.docx
@@ -8,6 +8,146 @@
       </w:pPr>
       <w:r>
         <w:t xml:space="preserve">Untitled</w:t>
+      </w:r>
+    </w:p>
+    <w:p>
+      <w:pPr>
+        <w:pStyle w:val="Abstract"/>
+      </w:pPr>
+      <w:r>
+        <w:t xml:space="preserve">my</w:t>
+      </w:r>
+      <w:r>
+        <w:t xml:space="preserve"> </w:t>
+      </w:r>
+      <w:r>
+        <w:t xml:space="preserve">abstract</w:t>
+      </w:r>
+      <w:r>
+        <w:t xml:space="preserve"> </w:t>
+      </w:r>
+      <w:r>
+        <w:t xml:space="preserve">Quarto</w:t>
+      </w:r>
+      <w:r>
+        <w:t xml:space="preserve"> </w:t>
+      </w:r>
+      <w:r>
+        <w:t xml:space="preserve">enables</w:t>
+      </w:r>
+      <w:r>
+        <w:t xml:space="preserve"> </w:t>
+      </w:r>
+      <w:r>
+        <w:t xml:space="preserve">you</w:t>
+      </w:r>
+      <w:r>
+        <w:t xml:space="preserve"> </w:t>
+      </w:r>
+      <w:r>
+        <w:t xml:space="preserve">to</w:t>
+      </w:r>
+      <w:r>
+        <w:t xml:space="preserve"> </w:t>
+      </w:r>
+      <w:r>
+        <w:t xml:space="preserve">weave</w:t>
+      </w:r>
+      <w:r>
+        <w:t xml:space="preserve"> </w:t>
+      </w:r>
+      <w:r>
+        <w:t xml:space="preserve">together</w:t>
+      </w:r>
+      <w:r>
+        <w:t xml:space="preserve"> </w:t>
+      </w:r>
+      <w:r>
+        <w:t xml:space="preserve">content</w:t>
+      </w:r>
+      <w:r>
+        <w:t xml:space="preserve"> </w:t>
+      </w:r>
+      <w:r>
+        <w:t xml:space="preserve">and</w:t>
+      </w:r>
+      <w:r>
+        <w:t xml:space="preserve"> </w:t>
+      </w:r>
+      <w:r>
+        <w:t xml:space="preserve">executable</w:t>
+      </w:r>
+      <w:r>
+        <w:t xml:space="preserve"> </w:t>
+      </w:r>
+      <w:r>
+        <w:t xml:space="preserve">code</w:t>
+      </w:r>
+      <w:r>
+        <w:t xml:space="preserve"> </w:t>
+      </w:r>
+      <w:r>
+        <w:t xml:space="preserve">into</w:t>
+      </w:r>
+      <w:r>
+        <w:t xml:space="preserve"> </w:t>
+      </w:r>
+      <w:r>
+        <w:t xml:space="preserve">a</w:t>
+      </w:r>
+      <w:r>
+        <w:t xml:space="preserve"> </w:t>
+      </w:r>
+      <w:r>
+        <w:t xml:space="preserve">finished</w:t>
+      </w:r>
+      <w:r>
+        <w:t xml:space="preserve"> </w:t>
+      </w:r>
+      <w:r>
+        <w:t xml:space="preserve">document.</w:t>
+      </w:r>
+      <w:r>
+        <w:t xml:space="preserve"> </w:t>
+      </w:r>
+      <w:r>
+        <w:t xml:space="preserve">To</w:t>
+      </w:r>
+      <w:r>
+        <w:t xml:space="preserve"> </w:t>
+      </w:r>
+      <w:r>
+        <w:t xml:space="preserve">learn</w:t>
+      </w:r>
+      <w:r>
+        <w:t xml:space="preserve"> </w:t>
+      </w:r>
+      <w:r>
+        <w:t xml:space="preserve">more</w:t>
+      </w:r>
+      <w:r>
+        <w:t xml:space="preserve"> </w:t>
+      </w:r>
+      <w:r>
+        <w:t xml:space="preserve">about</w:t>
+      </w:r>
+      <w:r>
+        <w:t xml:space="preserve"> </w:t>
+      </w:r>
+      <w:r>
+        <w:t xml:space="preserve">Quarto</w:t>
+      </w:r>
+      <w:r>
+        <w:t xml:space="preserve"> </w:t>
+      </w:r>
+      <w:r>
+        <w:t xml:space="preserve">see</w:t>
+      </w:r>
+      <w:r>
+        <w:t xml:space="preserve"> </w:t>
+      </w:r>
+      <w:r>
+        <w:t xml:space="preserve">https://quarto.org.</w:t>
       </w:r>
     </w:p>
     <w:bookmarkStart w:id="21" w:name="quarto"/>
@@ -290,7 +430,7 @@
         <w:rPr>
           <w:rStyle w:val="FunctionTok"/>
         </w:rPr>
-        <w:t xml:space="preserve">pandoc.footnote.return</w:t>
+        <w:t xml:space="preserve">pandoc.footnote</w:t>
       </w:r>
       <w:r>
         <w:rPr>
@@ -316,22 +456,10 @@
         <w:pStyle w:val="FirstParagraph"/>
       </w:pPr>
       <w:r>
-        <w:t xml:space="preserve">[1]</w:t>
-      </w:r>
-      <w:r>
-        <w:t xml:space="preserve"> </w:t>
-      </w:r>
-      <w:r>
-        <w:t xml:space="preserve">“</w:t>
-      </w:r>
-      <w:r>
         <w:rPr>
           <w:rStyle w:val="FootnoteReference"/>
         </w:rPr>
         <w:footnoteReference w:id="22"/>
-      </w:r>
-      <w:r>
-        <w:t xml:space="preserve">”</w:t>
       </w:r>
     </w:p>
     <w:p>

</xml_diff>